<commit_message>
a minor improvement on the AI
should I nerf the AI a bit less?
</commit_message>
<xml_diff>
--- a/Resume_Shen Huang_2019-09-16 _SDE.docx
+++ b/Resume_Shen Huang_2019-09-16 _SDE.docx
@@ -86,8 +86,6 @@
           <w:t>https://medium.com/@shenhuang_21425</w:t>
         </w:r>
       </w:hyperlink>
-      <w:bookmarkStart w:id="0" w:name="_GoBack"/>
-      <w:bookmarkEnd w:id="0"/>
     </w:p>
     <w:p>
       <w:pPr>
@@ -103,8 +101,8 @@
           <w:b/>
         </w:rPr>
       </w:pPr>
-      <w:bookmarkStart w:id="1" w:name="gjdgxs" w:colFirst="0" w:colLast="0"/>
-      <w:bookmarkEnd w:id="1"/>
+      <w:bookmarkStart w:id="0" w:name="gjdgxs" w:colFirst="0" w:colLast="0"/>
+      <w:bookmarkEnd w:id="0"/>
       <w:r>
         <w:rPr>
           <w:b/>
@@ -1564,7 +1562,7 @@
           <w:sz w:val="22"/>
           <w:szCs w:val="22"/>
         </w:rPr>
-        <w:t>Easter Egg Games</w:t>
+        <w:t>Translation App</w:t>
       </w:r>
     </w:p>
     <w:p>
@@ -1587,6 +1585,96 @@
           <w:sz w:val="22"/>
           <w:szCs w:val="22"/>
         </w:rPr>
+        <w:t>Built a translation app in Flutter with Firebase backend, which compiles into both Android and iOS.</w:t>
+      </w:r>
+    </w:p>
+    <w:p>
+      <w:pPr>
+        <w:numPr>
+          <w:ilvl w:val="0"/>
+          <w:numId w:val="4"/>
+        </w:numPr>
+        <w:tabs>
+          <w:tab w:val="left" w:pos="10915"/>
+        </w:tabs>
+        <w:ind w:right="168"/>
+        <w:rPr>
+          <w:sz w:val="22"/>
+          <w:szCs w:val="22"/>
+        </w:rPr>
+      </w:pPr>
+      <w:r>
+        <w:rPr>
+          <w:sz w:val="22"/>
+          <w:szCs w:val="22"/>
+        </w:rPr>
+        <w:t>Supports 20+ language translation and a chat room.</w:t>
+      </w:r>
+    </w:p>
+    <w:p>
+      <w:pPr>
+        <w:numPr>
+          <w:ilvl w:val="0"/>
+          <w:numId w:val="4"/>
+        </w:numPr>
+        <w:tabs>
+          <w:tab w:val="left" w:pos="10915"/>
+        </w:tabs>
+        <w:ind w:right="168"/>
+        <w:rPr>
+          <w:sz w:val="22"/>
+          <w:szCs w:val="22"/>
+        </w:rPr>
+      </w:pPr>
+      <w:r>
+        <w:rPr>
+          <w:sz w:val="22"/>
+          <w:szCs w:val="22"/>
+        </w:rPr>
+        <w:t>Automated application testing with Selenium</w:t>
+      </w:r>
+    </w:p>
+    <w:p>
+      <w:pPr>
+        <w:tabs>
+          <w:tab w:val="left" w:pos="10915"/>
+        </w:tabs>
+        <w:ind w:right="2"/>
+        <w:rPr>
+          <w:b/>
+          <w:sz w:val="22"/>
+          <w:szCs w:val="22"/>
+        </w:rPr>
+      </w:pPr>
+      <w:r>
+        <w:rPr>
+          <w:b/>
+          <w:sz w:val="22"/>
+          <w:szCs w:val="22"/>
+        </w:rPr>
+        <w:t>Easter Egg Games</w:t>
+      </w:r>
+    </w:p>
+    <w:p>
+      <w:pPr>
+        <w:numPr>
+          <w:ilvl w:val="0"/>
+          <w:numId w:val="4"/>
+        </w:numPr>
+        <w:tabs>
+          <w:tab w:val="left" w:pos="10915"/>
+        </w:tabs>
+        <w:ind w:right="168"/>
+        <w:rPr>
+          <w:sz w:val="22"/>
+          <w:szCs w:val="22"/>
+        </w:rPr>
+      </w:pPr>
+      <w:r>
+        <w:rPr>
+          <w:sz w:val="22"/>
+          <w:szCs w:val="22"/>
+        </w:rPr>
         <w:t>Design and implemented</w:t>
       </w:r>
       <w:r>
@@ -1683,7 +1771,23 @@
           <w:sz w:val="22"/>
           <w:szCs w:val="22"/>
         </w:rPr>
-        <w:t>Constructed the Game Engine from Scratch, including Collision Detection, Procedural Generation, and Artificial Intelligence, as there are yet no available Game Engine for Emojis and Development Console.</w:t>
+        <w:t xml:space="preserve">Constructed the Game Engine from </w:t>
+      </w:r>
+      <w:r>
+        <w:rPr>
+          <w:sz w:val="22"/>
+          <w:szCs w:val="22"/>
+        </w:rPr>
+        <w:t>s</w:t>
+      </w:r>
+      <w:bookmarkStart w:id="1" w:name="_GoBack"/>
+      <w:bookmarkEnd w:id="1"/>
+      <w:r>
+        <w:rPr>
+          <w:sz w:val="22"/>
+          <w:szCs w:val="22"/>
+        </w:rPr>
+        <w:t>cratch, including Collision Detection, Procedural Generation, and Artificial Intelligence, as there are yet no available Game Engine for Emojis and Development Console.</w:t>
       </w:r>
     </w:p>
     <w:p>
@@ -1944,143 +2048,6 @@
           <w:szCs w:val="22"/>
         </w:rPr>
         <w:t>.</w:t>
-      </w:r>
-    </w:p>
-    <w:p>
-      <w:pPr>
-        <w:numPr>
-          <w:ilvl w:val="0"/>
-          <w:numId w:val="2"/>
-        </w:numPr>
-        <w:pBdr>
-          <w:top w:val="nil"/>
-          <w:left w:val="nil"/>
-          <w:bottom w:val="nil"/>
-          <w:right w:val="nil"/>
-          <w:between w:val="nil"/>
-        </w:pBdr>
-        <w:tabs>
-          <w:tab w:val="left" w:pos="10915"/>
-        </w:tabs>
-        <w:ind w:right="168"/>
-        <w:rPr>
-          <w:sz w:val="22"/>
-          <w:szCs w:val="22"/>
-        </w:rPr>
-      </w:pPr>
-      <w:r>
-        <w:rPr>
-          <w:sz w:val="22"/>
-          <w:szCs w:val="22"/>
-        </w:rPr>
-        <w:t>Improved complexity of</w:t>
-      </w:r>
-      <w:r>
-        <w:rPr>
-          <w:sz w:val="22"/>
-          <w:szCs w:val="22"/>
-        </w:rPr>
-        <w:t xml:space="preserve"> </w:t>
-      </w:r>
-      <w:r>
-        <w:rPr>
-          <w:sz w:val="22"/>
-          <w:szCs w:val="22"/>
-        </w:rPr>
-        <w:t xml:space="preserve">real time algorithms to </w:t>
-      </w:r>
-      <w:proofErr w:type="gramStart"/>
-      <w:r>
-        <w:rPr>
-          <w:sz w:val="22"/>
-          <w:szCs w:val="22"/>
-        </w:rPr>
-        <w:t>O(</w:t>
-      </w:r>
-      <w:proofErr w:type="gramEnd"/>
-      <w:r>
-        <w:rPr>
-          <w:sz w:val="22"/>
-          <w:szCs w:val="22"/>
-        </w:rPr>
-        <w:t>1)</w:t>
-      </w:r>
-      <w:r>
-        <w:rPr>
-          <w:sz w:val="22"/>
-          <w:szCs w:val="22"/>
-        </w:rPr>
-        <w:t>,</w:t>
-      </w:r>
-      <w:r>
-        <w:rPr>
-          <w:sz w:val="22"/>
-          <w:szCs w:val="22"/>
-        </w:rPr>
-        <w:t xml:space="preserve"> including </w:t>
-      </w:r>
-      <w:r>
-        <w:rPr>
-          <w:sz w:val="22"/>
-          <w:szCs w:val="22"/>
-        </w:rPr>
-        <w:t>information</w:t>
-      </w:r>
-      <w:r>
-        <w:rPr>
-          <w:sz w:val="22"/>
-          <w:szCs w:val="22"/>
-        </w:rPr>
-        <w:t xml:space="preserve"> insi</w:t>
-      </w:r>
-      <w:r>
-        <w:rPr>
-          <w:sz w:val="22"/>
-          <w:szCs w:val="22"/>
-        </w:rPr>
-        <w:t xml:space="preserve">de fog of war </w:t>
-      </w:r>
-      <w:r>
-        <w:rPr>
-          <w:sz w:val="22"/>
-          <w:szCs w:val="22"/>
-        </w:rPr>
-        <w:t>only available on the server side</w:t>
-      </w:r>
-      <w:r>
-        <w:rPr>
-          <w:sz w:val="22"/>
-          <w:szCs w:val="22"/>
-        </w:rPr>
-        <w:t>.</w:t>
-      </w:r>
-      <w:r>
-        <w:rPr>
-          <w:sz w:val="22"/>
-          <w:szCs w:val="22"/>
-        </w:rPr>
-        <w:t xml:space="preserve"> </w:t>
-      </w:r>
-      <w:r>
-        <w:rPr>
-          <w:sz w:val="22"/>
-          <w:szCs w:val="22"/>
-        </w:rPr>
-        <w:t xml:space="preserve">Implemented AI algorithms such as min-max tree and state machines. Exposed to algorithms such as </w:t>
-      </w:r>
-      <w:r>
-        <w:rPr>
-          <w:sz w:val="22"/>
-          <w:szCs w:val="22"/>
-        </w:rPr>
-        <w:t xml:space="preserve">A* Search, </w:t>
-      </w:r>
-      <w:r>
-        <w:rPr>
-          <w:sz w:val="22"/>
-          <w:szCs w:val="22"/>
-        </w:rPr>
-        <w:t>Monte-Carlo search and Deep Q Learning.</w:t>
       </w:r>
     </w:p>
     <w:p>
@@ -3002,6 +2969,119 @@
       </w:rPr>
     </w:lvl>
   </w:abstractNum>
+  <w:abstractNum w:abstractNumId="6" w15:restartNumberingAfterBreak="0">
+    <w:nsid w:val="76BB30E1"/>
+    <w:multiLevelType w:val="hybridMultilevel"/>
+    <w:tmpl w:val="0E38FEF0"/>
+    <w:lvl w:ilvl="0" w:tplc="04090001">
+      <w:start w:val="747"/>
+      <w:numFmt w:val="bullet"/>
+      <w:lvlText w:val=""/>
+      <w:lvlJc w:val="left"/>
+      <w:pPr>
+        <w:ind w:left="720" w:hanging="360"/>
+      </w:pPr>
+      <w:rPr>
+        <w:rFonts w:ascii="Symbol" w:eastAsia="Times New Roman" w:hAnsi="Symbol" w:cs="Times New Roman" w:hint="default"/>
+      </w:rPr>
+    </w:lvl>
+    <w:lvl w:ilvl="1" w:tplc="04090003" w:tentative="1">
+      <w:start w:val="1"/>
+      <w:numFmt w:val="bullet"/>
+      <w:lvlText w:val="o"/>
+      <w:lvlJc w:val="left"/>
+      <w:pPr>
+        <w:ind w:left="1440" w:hanging="360"/>
+      </w:pPr>
+      <w:rPr>
+        <w:rFonts w:ascii="Courier New" w:hAnsi="Courier New" w:hint="default"/>
+      </w:rPr>
+    </w:lvl>
+    <w:lvl w:ilvl="2" w:tplc="04090005" w:tentative="1">
+      <w:start w:val="1"/>
+      <w:numFmt w:val="bullet"/>
+      <w:lvlText w:val=""/>
+      <w:lvlJc w:val="left"/>
+      <w:pPr>
+        <w:ind w:left="2160" w:hanging="360"/>
+      </w:pPr>
+      <w:rPr>
+        <w:rFonts w:ascii="Wingdings" w:hAnsi="Wingdings" w:hint="default"/>
+      </w:rPr>
+    </w:lvl>
+    <w:lvl w:ilvl="3" w:tplc="04090001" w:tentative="1">
+      <w:start w:val="1"/>
+      <w:numFmt w:val="bullet"/>
+      <w:lvlText w:val=""/>
+      <w:lvlJc w:val="left"/>
+      <w:pPr>
+        <w:ind w:left="2880" w:hanging="360"/>
+      </w:pPr>
+      <w:rPr>
+        <w:rFonts w:ascii="Symbol" w:hAnsi="Symbol" w:hint="default"/>
+      </w:rPr>
+    </w:lvl>
+    <w:lvl w:ilvl="4" w:tplc="04090003" w:tentative="1">
+      <w:start w:val="1"/>
+      <w:numFmt w:val="bullet"/>
+      <w:lvlText w:val="o"/>
+      <w:lvlJc w:val="left"/>
+      <w:pPr>
+        <w:ind w:left="3600" w:hanging="360"/>
+      </w:pPr>
+      <w:rPr>
+        <w:rFonts w:ascii="Courier New" w:hAnsi="Courier New" w:hint="default"/>
+      </w:rPr>
+    </w:lvl>
+    <w:lvl w:ilvl="5" w:tplc="04090005" w:tentative="1">
+      <w:start w:val="1"/>
+      <w:numFmt w:val="bullet"/>
+      <w:lvlText w:val=""/>
+      <w:lvlJc w:val="left"/>
+      <w:pPr>
+        <w:ind w:left="4320" w:hanging="360"/>
+      </w:pPr>
+      <w:rPr>
+        <w:rFonts w:ascii="Wingdings" w:hAnsi="Wingdings" w:hint="default"/>
+      </w:rPr>
+    </w:lvl>
+    <w:lvl w:ilvl="6" w:tplc="04090001" w:tentative="1">
+      <w:start w:val="1"/>
+      <w:numFmt w:val="bullet"/>
+      <w:lvlText w:val=""/>
+      <w:lvlJc w:val="left"/>
+      <w:pPr>
+        <w:ind w:left="5040" w:hanging="360"/>
+      </w:pPr>
+      <w:rPr>
+        <w:rFonts w:ascii="Symbol" w:hAnsi="Symbol" w:hint="default"/>
+      </w:rPr>
+    </w:lvl>
+    <w:lvl w:ilvl="7" w:tplc="04090003" w:tentative="1">
+      <w:start w:val="1"/>
+      <w:numFmt w:val="bullet"/>
+      <w:lvlText w:val="o"/>
+      <w:lvlJc w:val="left"/>
+      <w:pPr>
+        <w:ind w:left="5760" w:hanging="360"/>
+      </w:pPr>
+      <w:rPr>
+        <w:rFonts w:ascii="Courier New" w:hAnsi="Courier New" w:hint="default"/>
+      </w:rPr>
+    </w:lvl>
+    <w:lvl w:ilvl="8" w:tplc="04090005" w:tentative="1">
+      <w:start w:val="1"/>
+      <w:numFmt w:val="bullet"/>
+      <w:lvlText w:val=""/>
+      <w:lvlJc w:val="left"/>
+      <w:pPr>
+        <w:ind w:left="6480" w:hanging="360"/>
+      </w:pPr>
+      <w:rPr>
+        <w:rFonts w:ascii="Wingdings" w:hAnsi="Wingdings" w:hint="default"/>
+      </w:rPr>
+    </w:lvl>
+  </w:abstractNum>
   <w:num w:numId="1">
     <w:abstractNumId w:val="0"/>
   </w:num>
@@ -3019,6 +3099,9 @@
   </w:num>
   <w:num w:numId="6">
     <w:abstractNumId w:val="3"/>
+  </w:num>
+  <w:num w:numId="7">
+    <w:abstractNumId w:val="6"/>
   </w:num>
 </w:numbering>
 </file>
@@ -3147,6 +3230,7 @@
     <w:lsdException w:name="HTML Sample" w:semiHidden="1" w:unhideWhenUsed="1"/>
     <w:lsdException w:name="HTML Typewriter" w:semiHidden="1" w:unhideWhenUsed="1"/>
     <w:lsdException w:name="HTML Variable" w:semiHidden="1" w:unhideWhenUsed="1"/>
+    <w:lsdException w:name="Normal Table" w:semiHidden="1" w:unhideWhenUsed="1"/>
     <w:lsdException w:name="annotation subject" w:semiHidden="1" w:unhideWhenUsed="1"/>
     <w:lsdException w:name="No List" w:semiHidden="1" w:unhideWhenUsed="1"/>
     <w:lsdException w:name="Outline List 1" w:semiHidden="1" w:unhideWhenUsed="1"/>
@@ -3193,8 +3277,10 @@
     <w:lsdException w:name="Table Subtle 2" w:semiHidden="1" w:unhideWhenUsed="1"/>
     <w:lsdException w:name="Table Web 1" w:semiHidden="1" w:unhideWhenUsed="1"/>
     <w:lsdException w:name="Table Web 2" w:semiHidden="1" w:unhideWhenUsed="1"/>
+    <w:lsdException w:name="Table Web 3" w:semiHidden="1" w:unhideWhenUsed="1"/>
     <w:lsdException w:name="Balloon Text" w:semiHidden="1" w:unhideWhenUsed="1"/>
     <w:lsdException w:name="Table Grid" w:uiPriority="39"/>
+    <w:lsdException w:name="Table Theme" w:semiHidden="1" w:unhideWhenUsed="1"/>
     <w:lsdException w:name="Placeholder Text" w:semiHidden="1"/>
     <w:lsdException w:name="No Spacing" w:uiPriority="1" w:qFormat="1"/>
     <w:lsdException w:name="Light Shading" w:uiPriority="60"/>

</xml_diff>